<commit_message>
Task 11 code and Task 17 Finished
Finished the code for task 11, and completed everything for task 17.
</commit_message>
<xml_diff>
--- a/11c - Spike - Game Graphs from Data/Task 11 Spike Report.docx
+++ b/11c - Spike - Game Graphs from Data/Task 11 Spike Report.docx
@@ -829,8 +829,210 @@
         <w:t xml:space="preserve"> confidence in XYZ and should move on.</w:t>
       </w:r>
     </w:p>
+    <w:p>
+      <w:pPr>
+        <w:pStyle w:val="ColorfulList-Accent11"/>
+        <w:ind w:left="0"/>
+        <w:rPr>
+          <w:rStyle w:val="SubtleReference"/>
+        </w:rPr>
+      </w:pPr>
+    </w:p>
+    <w:p>
+      <w:pPr>
+        <w:pStyle w:val="ColorfulList-Accent11"/>
+        <w:ind w:left="0"/>
+        <w:rPr>
+          <w:rStyle w:val="SubtleReference"/>
+        </w:rPr>
+      </w:pPr>
+    </w:p>
+    <w:p>
+      <w:pPr>
+        <w:pStyle w:val="ColorfulList-Accent11"/>
+        <w:ind w:left="0"/>
+        <w:rPr>
+          <w:rStyle w:val="SubtleReference"/>
+          <w:color w:val="auto"/>
+        </w:rPr>
+      </w:pPr>
+      <w:r>
+        <w:rPr>
+          <w:rStyle w:val="SubtleReference"/>
+          <w:color w:val="auto"/>
+        </w:rPr>
+        <w:t>Map Design:</w:t>
+      </w:r>
+      <w:r>
+        <w:rPr>
+          <w:rStyle w:val="SubtleReference"/>
+          <w:color w:val="auto"/>
+        </w:rPr>
+        <w:br/>
+      </w:r>
+      <w:r>
+        <w:rPr>
+          <w:noProof/>
+          <w:sz w:val="28"/>
+          <w:szCs w:val="28"/>
+        </w:rPr>
+        <w:drawing>
+          <wp:inline distT="0" distB="0" distL="0" distR="0" wp14:anchorId="4D91CDD2" wp14:editId="3A48BA8C">
+            <wp:extent cx="6116320" cy="6060440"/>
+            <wp:effectExtent l="0" t="0" r="0" b="0"/>
+            <wp:docPr id="1694707747" name="Picture 1" descr="A diagram of a kitchen and living room&#10;&#10;Description automatically generated"/>
+            <wp:cNvGraphicFramePr>
+              <a:graphicFrameLocks xmlns:a="http://schemas.openxmlformats.org/drawingml/2006/main" noChangeAspect="1"/>
+            </wp:cNvGraphicFramePr>
+            <a:graphic xmlns:a="http://schemas.openxmlformats.org/drawingml/2006/main">
+              <a:graphicData uri="http://schemas.openxmlformats.org/drawingml/2006/picture">
+                <pic:pic xmlns:pic="http://schemas.openxmlformats.org/drawingml/2006/picture">
+                  <pic:nvPicPr>
+                    <pic:cNvPr id="1694707747" name="Picture 1" descr="A diagram of a kitchen and living room&#10;&#10;Description automatically generated"/>
+                    <pic:cNvPicPr/>
+                  </pic:nvPicPr>
+                  <pic:blipFill>
+                    <a:blip r:embed="rId7"/>
+                    <a:stretch>
+                      <a:fillRect/>
+                    </a:stretch>
+                  </pic:blipFill>
+                  <pic:spPr>
+                    <a:xfrm>
+                      <a:off x="0" y="0"/>
+                      <a:ext cx="6116320" cy="6060440"/>
+                    </a:xfrm>
+                    <a:prstGeom prst="rect">
+                      <a:avLst/>
+                    </a:prstGeom>
+                  </pic:spPr>
+                </pic:pic>
+              </a:graphicData>
+            </a:graphic>
+          </wp:inline>
+        </w:drawing>
+      </w:r>
+    </w:p>
+    <w:p>
+      <w:pPr>
+        <w:pStyle w:val="ColorfulList-Accent11"/>
+        <w:ind w:left="0"/>
+        <w:rPr>
+          <w:rStyle w:val="SubtleReference"/>
+          <w:color w:val="auto"/>
+        </w:rPr>
+      </w:pPr>
+    </w:p>
+    <w:p>
+      <w:pPr>
+        <w:pStyle w:val="ColorfulList-Accent11"/>
+        <w:ind w:left="0"/>
+        <w:rPr>
+          <w:rStyle w:val="SubtleReference"/>
+          <w:color w:val="auto"/>
+        </w:rPr>
+      </w:pPr>
+    </w:p>
+    <w:p>
+      <w:pPr>
+        <w:pStyle w:val="ColorfulList-Accent11"/>
+        <w:ind w:left="0"/>
+        <w:rPr>
+          <w:rStyle w:val="SubtleReference"/>
+          <w:color w:val="auto"/>
+        </w:rPr>
+      </w:pPr>
+    </w:p>
+    <w:p>
+      <w:pPr>
+        <w:pStyle w:val="ColorfulList-Accent11"/>
+        <w:ind w:left="0"/>
+        <w:rPr>
+          <w:rStyle w:val="SubtleReference"/>
+          <w:color w:val="auto"/>
+        </w:rPr>
+      </w:pPr>
+    </w:p>
+    <w:p>
+      <w:pPr>
+        <w:pStyle w:val="ColorfulList-Accent11"/>
+        <w:ind w:left="0"/>
+        <w:rPr>
+          <w:rStyle w:val="SubtleReference"/>
+          <w:color w:val="auto"/>
+        </w:rPr>
+      </w:pPr>
+      <w:r>
+        <w:rPr>
+          <w:rStyle w:val="SubtleReference"/>
+          <w:color w:val="auto"/>
+        </w:rPr>
+        <w:lastRenderedPageBreak/>
+        <w:t>How this assignment left me:</w:t>
+      </w:r>
+      <w:r>
+        <w:rPr>
+          <w:rStyle w:val="SubtleReference"/>
+          <w:color w:val="auto"/>
+        </w:rPr>
+        <w:br/>
+      </w:r>
+      <w:r>
+        <w:rPr>
+          <w:noProof/>
+        </w:rPr>
+        <w:drawing>
+          <wp:inline distT="0" distB="0" distL="0" distR="0" wp14:anchorId="1706B80A" wp14:editId="1A8ACF7E">
+            <wp:extent cx="4739640" cy="4739640"/>
+            <wp:effectExtent l="0" t="0" r="3810" b="3810"/>
+            <wp:docPr id="1929883103" name="Picture 2" descr="Crying Pepe The Frog Sticker - Crying Pepe The Frog Laptop - Discover &amp;  Share GIFs"/>
+            <wp:cNvGraphicFramePr>
+              <a:graphicFrameLocks xmlns:a="http://schemas.openxmlformats.org/drawingml/2006/main" noChangeAspect="1"/>
+            </wp:cNvGraphicFramePr>
+            <a:graphic xmlns:a="http://schemas.openxmlformats.org/drawingml/2006/main">
+              <a:graphicData uri="http://schemas.openxmlformats.org/drawingml/2006/picture">
+                <pic:pic xmlns:pic="http://schemas.openxmlformats.org/drawingml/2006/picture">
+                  <pic:nvPicPr>
+                    <pic:cNvPr id="0" name="Picture 1" descr="Crying Pepe The Frog Sticker - Crying Pepe The Frog Laptop - Discover &amp;  Share GIFs"/>
+                    <pic:cNvPicPr>
+                      <a:picLocks noChangeAspect="1" noChangeArrowheads="1"/>
+                    </pic:cNvPicPr>
+                  </pic:nvPicPr>
+                  <pic:blipFill>
+                    <a:blip r:embed="rId8">
+                      <a:extLst>
+                        <a:ext uri="{28A0092B-C50C-407E-A947-70E740481C1C}">
+                          <a14:useLocalDpi xmlns:a14="http://schemas.microsoft.com/office/drawing/2010/main" val="0"/>
+                        </a:ext>
+                      </a:extLst>
+                    </a:blip>
+                    <a:srcRect/>
+                    <a:stretch>
+                      <a:fillRect/>
+                    </a:stretch>
+                  </pic:blipFill>
+                  <pic:spPr bwMode="auto">
+                    <a:xfrm>
+                      <a:off x="0" y="0"/>
+                      <a:ext cx="4739640" cy="4739640"/>
+                    </a:xfrm>
+                    <a:prstGeom prst="rect">
+                      <a:avLst/>
+                    </a:prstGeom>
+                    <a:noFill/>
+                    <a:ln>
+                      <a:noFill/>
+                    </a:ln>
+                  </pic:spPr>
+                </pic:pic>
+              </a:graphicData>
+            </a:graphic>
+          </wp:inline>
+        </w:drawing>
+      </w:r>
+    </w:p>
     <w:sectPr>
-      <w:headerReference w:type="default" r:id="rId7"/>
+      <w:headerReference w:type="default" r:id="rId9"/>
       <w:pgSz w:w="11900" w:h="16840"/>
       <w:pgMar w:top="1440" w:right="1134" w:bottom="1440" w:left="1134" w:header="709" w:footer="709" w:gutter="0"/>
       <w:cols w:space="708"/>
@@ -911,7 +1113,7 @@
       <w:rPr>
         <w:noProof/>
       </w:rPr>
-      <w:t>5/10/24</w:t>
+      <w:t>9/10/24</w:t>
     </w:r>
     <w:r>
       <w:fldChar w:fldCharType="end"/>
@@ -1601,6 +1803,7 @@
   <w:style w:type="character" w:default="1" w:styleId="DefaultParagraphFont">
     <w:name w:val="Default Paragraph Font"/>
     <w:uiPriority w:val="1"/>
+    <w:semiHidden/>
     <w:unhideWhenUsed/>
   </w:style>
   <w:style w:type="table" w:default="1" w:styleId="TableNormal">

</xml_diff>